<commit_message>
testing if changes are reflected
</commit_message>
<xml_diff>
--- a/Introduction.docx
+++ b/Introduction.docx
@@ -216,15 +216,7 @@
     </w:p>
     <w:p>
       <w:r>
-        <w:t xml:space="preserve">We will be using </w:t>
-      </w:r>
-      <w:proofErr w:type="spellStart"/>
-      <w:r>
-        <w:t>Netbeans</w:t>
-      </w:r>
-      <w:proofErr w:type="spellEnd"/>
-      <w:r>
-        <w:t xml:space="preserve"> to create a RESTful API to satisfy the problem statement. MySQL will be used to host the database required for the API and will be described in the Entity-Relationship diagram below.</w:t>
+        <w:t>We will be using Netbeans to create a RESTful API to satisfy the problem statement. MySQL will be used to host the database required for the API and will be described in the Entity-Relationship diagram below.</w:t>
       </w:r>
     </w:p>
     <w:p>
@@ -236,18 +228,16 @@
       <w:pPr>
         <w:pStyle w:val="Heading2"/>
       </w:pPr>
+      <w:r>
+        <w:t>Security Concerns</w:t>
+      </w:r>
+    </w:p>
+    <w:p>
+      <w:r>
+        <w:t xml:space="preserve">The major </w:t>
+      </w:r>
       <w:bookmarkStart w:id="0" w:name="_GoBack"/>
-      <w:r>
-        <w:t>Security Concerns</w:t>
-      </w:r>
-    </w:p>
-    <w:bookmarkEnd w:id="0"/>
-    <w:p>
-      <w:pPr>
-        <w:rPr>
-          <w:b/>
-        </w:rPr>
-      </w:pPr>
+      <w:bookmarkEnd w:id="0"/>
     </w:p>
     <w:sectPr>
       <w:pgSz w:w="12240" w:h="15840"/>
@@ -852,6 +842,7 @@
   <w:style w:type="character" w:default="1" w:styleId="DefaultParagraphFont">
     <w:name w:val="Default Paragraph Font"/>
     <w:uiPriority w:val="1"/>
+    <w:semiHidden/>
     <w:unhideWhenUsed/>
   </w:style>
   <w:style w:type="table" w:default="1" w:styleId="TableNormal">

</xml_diff>